<commit_message>
Added SSE, Visualized it
</commit_message>
<xml_diff>
--- a/Analysis Report.docx
+++ b/Analysis Report.docx
@@ -195,21 +195,7 @@
         <w:rPr>
           <w:rFonts w:ascii="Times New Roman" w:hAnsi="Times New Roman"/>
         </w:rPr>
-        <w:t xml:space="preserve">The above data matrix is a sparse matrix </w:t>
-      </w:r>
-      <w:proofErr w:type="spellStart"/>
-      <w:r>
-        <w:rPr>
-          <w:rFonts w:ascii="Times New Roman" w:hAnsi="Times New Roman"/>
-        </w:rPr>
-        <w:t>i.e</w:t>
-      </w:r>
-      <w:proofErr w:type="spellEnd"/>
-      <w:r>
-        <w:rPr>
-          <w:rFonts w:ascii="Times New Roman" w:hAnsi="Times New Roman"/>
-        </w:rPr>
-        <w:t xml:space="preserve">, it has lots of zeroes rather than useful data. So, we do a feature extraction to retain the meaningful attributes and delete the useless attributes. This increases the accuracy of the clustering algorithms drastically. Also, performing normalization on the data values helps in better cluster formation. </w:t>
+        <w:t xml:space="preserve">The above data matrix is a sparse matrix i.e, it has lots of zeroes rather than useful data. So, we do a feature extraction to retain the meaningful attributes and delete the useless attributes. This increases the accuracy of the clustering algorithms drastically. Also, performing normalization on the data values helps in better cluster formation. </w:t>
       </w:r>
     </w:p>
     <w:p>
@@ -710,117 +696,23 @@
         </w:rPr>
         <w:t>K-means (</w:t>
       </w:r>
-      <w:proofErr w:type="spellStart"/>
+      <w:hyperlink r:id="rId5" w:anchor="macqueen" w:history="1">
+        <w:r>
+          <w:rPr>
+            <w:rStyle w:val="Hyperlink"/>
+            <w:rFonts w:ascii="Times New Roman" w:hAnsi="Times New Roman" w:cs="Times New Roman"/>
+            <w:szCs w:val="27"/>
+          </w:rPr>
+          <w:t>MacQueen, 1967</w:t>
+        </w:r>
+      </w:hyperlink>
       <w:r>
         <w:rPr>
           <w:rFonts w:ascii="Times New Roman" w:hAnsi="Times New Roman" w:cs="Times New Roman"/>
           <w:color w:val="000000"/>
           <w:szCs w:val="27"/>
         </w:rPr>
-        <w:fldChar w:fldCharType="begin"/>
-      </w:r>
-      <w:r>
-        <w:rPr>
-          <w:rFonts w:ascii="Times New Roman" w:hAnsi="Times New Roman" w:cs="Times New Roman"/>
-          <w:color w:val="000000"/>
-          <w:szCs w:val="27"/>
-        </w:rPr>
-        <w:instrText xml:space="preserve"> HYPERLINK "https://home.deib.polimi.it/matteucc/Clustering/tutorial_html/kmeans.html" \l "macqueen" </w:instrText>
-      </w:r>
-      <w:r>
-        <w:rPr>
-          <w:rFonts w:ascii="Times New Roman" w:hAnsi="Times New Roman" w:cs="Times New Roman"/>
-          <w:color w:val="000000"/>
-          <w:szCs w:val="27"/>
-        </w:rPr>
-        <w:fldChar w:fldCharType="separate"/>
-      </w:r>
-      <w:r>
-        <w:rPr>
-          <w:rStyle w:val="Hyperlink"/>
-          <w:rFonts w:ascii="Times New Roman" w:hAnsi="Times New Roman" w:cs="Times New Roman"/>
-          <w:szCs w:val="27"/>
-        </w:rPr>
-        <w:t>MacQueen</w:t>
-      </w:r>
-      <w:proofErr w:type="spellEnd"/>
-      <w:r>
-        <w:rPr>
-          <w:rStyle w:val="Hyperlink"/>
-          <w:rFonts w:ascii="Times New Roman" w:hAnsi="Times New Roman" w:cs="Times New Roman"/>
-          <w:szCs w:val="27"/>
-        </w:rPr>
-        <w:t>, 1967</w:t>
-      </w:r>
-      <w:r>
-        <w:rPr>
-          <w:rFonts w:ascii="Times New Roman" w:hAnsi="Times New Roman" w:cs="Times New Roman"/>
-          <w:color w:val="000000"/>
-          <w:szCs w:val="27"/>
-        </w:rPr>
-        <w:fldChar w:fldCharType="end"/>
-      </w:r>
-      <w:r>
-        <w:rPr>
-          <w:rFonts w:ascii="Times New Roman" w:hAnsi="Times New Roman" w:cs="Times New Roman"/>
-          <w:color w:val="000000"/>
-          <w:szCs w:val="27"/>
-        </w:rPr>
-        <w:t xml:space="preserve">) is one of the simplest unsupervised learning algorithms that solve the </w:t>
-      </w:r>
-      <w:proofErr w:type="spellStart"/>
-      <w:r>
-        <w:rPr>
-          <w:rFonts w:ascii="Times New Roman" w:hAnsi="Times New Roman" w:cs="Times New Roman"/>
-          <w:color w:val="000000"/>
-          <w:szCs w:val="27"/>
-        </w:rPr>
-        <w:t>well known</w:t>
-      </w:r>
-      <w:proofErr w:type="spellEnd"/>
-      <w:r>
-        <w:rPr>
-          <w:rFonts w:ascii="Times New Roman" w:hAnsi="Times New Roman" w:cs="Times New Roman"/>
-          <w:color w:val="000000"/>
-          <w:szCs w:val="27"/>
-        </w:rPr>
-        <w:t xml:space="preserve"> clustering problem. The procedure follows a simple and easy way to classify a given data set through a certain number of clusters (assume k clusters) fixed a priori. The main idea is to define k centroids, one for each cluster. These centroids </w:t>
-      </w:r>
-      <w:proofErr w:type="spellStart"/>
-      <w:r>
-        <w:rPr>
-          <w:rFonts w:ascii="Times New Roman" w:hAnsi="Times New Roman" w:cs="Times New Roman"/>
-          <w:color w:val="000000"/>
-          <w:szCs w:val="27"/>
-        </w:rPr>
-        <w:t>shoud</w:t>
-      </w:r>
-      <w:proofErr w:type="spellEnd"/>
-      <w:r>
-        <w:rPr>
-          <w:rFonts w:ascii="Times New Roman" w:hAnsi="Times New Roman" w:cs="Times New Roman"/>
-          <w:color w:val="000000"/>
-          <w:szCs w:val="27"/>
-        </w:rPr>
-        <w:t xml:space="preserve"> be placed in a cunning way because of different location causes different result. So, the better choice is to place them as much as possible far away from each other. The next step is to take each point belonging to a given data set and associate it to the nearest centroid. When no point is pending, the first step is completed and an early groupage is done. At this point we need to re-calculate k new centroids as </w:t>
-      </w:r>
-      <w:proofErr w:type="spellStart"/>
-      <w:r>
-        <w:rPr>
-          <w:rFonts w:ascii="Times New Roman" w:hAnsi="Times New Roman" w:cs="Times New Roman"/>
-          <w:color w:val="000000"/>
-          <w:szCs w:val="27"/>
-        </w:rPr>
-        <w:t>barycenters</w:t>
-      </w:r>
-      <w:proofErr w:type="spellEnd"/>
-      <w:r>
-        <w:rPr>
-          <w:rFonts w:ascii="Times New Roman" w:hAnsi="Times New Roman" w:cs="Times New Roman"/>
-          <w:color w:val="000000"/>
-          <w:szCs w:val="27"/>
-        </w:rPr>
-        <w:t xml:space="preserve"> of the clusters resulting from the previous step. After we have these k new centroids, a new binding has to be done between the same data set points and the nearest new centroid. A loop has been generated. As a result of this loop we may notice that the k centroids change their location step by step until no more changes are done. In other words centroids do not move any more.</w:t>
+        <w:t>) is one of the simplest unsupervised learning algorithms that solve the well known clustering problem. The procedure follows a simple and easy way to classify a given data set through a certain number of clusters (assume k clusters) fixed a priori. The main idea is to define k centroids, one for each cluster. These centroids shoud be placed in a cunning way because of different location causes different result. So, the better choice is to place them as much as possible far away from each other. The next step is to take each point belonging to a given data set and associate it to the nearest centroid. When no point is pending, the first step is completed and an early groupage is done. At this point we need to re-calculate k new centroids as barycenters of the clusters resulting from the previous step. After we have these k new centroids, a new binding has to be done between the same data set points and the nearest new centroid. A loop has been generated. As a result of this loop we may notice that the k centroids change their location step by step until no more changes are done. In other words centroids do not move any more.</w:t>
       </w:r>
       <w:r>
         <w:rPr>
@@ -894,7 +786,7 @@
                     </pic:cNvPicPr>
                   </pic:nvPicPr>
                   <pic:blipFill>
-                    <a:blip r:embed="rId5">
+                    <a:blip r:embed="rId6">
                       <a:extLst>
                         <a:ext uri="{28A0092B-C50C-407E-A947-70E740481C1C}">
                           <a14:useLocalDpi xmlns:a14="http://schemas.microsoft.com/office/drawing/2010/main" val="0"/>
@@ -987,7 +879,7 @@
                     </pic:cNvPicPr>
                   </pic:nvPicPr>
                   <pic:blipFill>
-                    <a:blip r:embed="rId6">
+                    <a:blip r:embed="rId7">
                       <a:extLst>
                         <a:ext uri="{28A0092B-C50C-407E-A947-70E740481C1C}">
                           <a14:useLocalDpi xmlns:a14="http://schemas.microsoft.com/office/drawing/2010/main" val="0"/>
@@ -1069,7 +961,7 @@
                     </pic:cNvPicPr>
                   </pic:nvPicPr>
                   <pic:blipFill>
-                    <a:blip r:embed="rId7">
+                    <a:blip r:embed="rId8">
                       <a:extLst>
                         <a:ext uri="{28A0092B-C50C-407E-A947-70E740481C1C}">
                           <a14:useLocalDpi xmlns:a14="http://schemas.microsoft.com/office/drawing/2010/main" val="0"/>
@@ -1151,7 +1043,7 @@
                     </pic:cNvPicPr>
                   </pic:nvPicPr>
                   <pic:blipFill>
-                    <a:blip r:embed="rId8">
+                    <a:blip r:embed="rId9">
                       <a:extLst>
                         <a:ext uri="{28A0092B-C50C-407E-A947-70E740481C1C}">
                           <a14:useLocalDpi xmlns:a14="http://schemas.microsoft.com/office/drawing/2010/main" val="0"/>
@@ -1599,35 +1491,7 @@
         <w:rPr>
           <w:rFonts w:ascii="Times New Roman" w:hAnsi="Times New Roman" w:cs="Times New Roman"/>
         </w:rPr>
-        <w:t xml:space="preserve">and Cosine had similar results as they worked on similar data as that of SSE </w:t>
-      </w:r>
-      <w:proofErr w:type="spellStart"/>
-      <w:r>
-        <w:rPr>
-          <w:rFonts w:ascii="Times New Roman" w:hAnsi="Times New Roman" w:cs="Times New Roman"/>
-        </w:rPr>
-        <w:t>i.e</w:t>
-      </w:r>
-      <w:proofErr w:type="spellEnd"/>
-      <w:r>
-        <w:rPr>
-          <w:rFonts w:ascii="Times New Roman" w:hAnsi="Times New Roman" w:cs="Times New Roman"/>
-        </w:rPr>
-        <w:t xml:space="preserve">, Frequency matrix as input. While the Jaccard has varying results which was mainly due to the different input </w:t>
-      </w:r>
-      <w:proofErr w:type="spellStart"/>
-      <w:r>
-        <w:rPr>
-          <w:rFonts w:ascii="Times New Roman" w:hAnsi="Times New Roman" w:cs="Times New Roman"/>
-        </w:rPr>
-        <w:t>i.e</w:t>
-      </w:r>
-      <w:proofErr w:type="spellEnd"/>
-      <w:r>
-        <w:rPr>
-          <w:rFonts w:ascii="Times New Roman" w:hAnsi="Times New Roman" w:cs="Times New Roman"/>
-        </w:rPr>
-        <w:t>, Existence matrix which only has 1’s and 0’s in its data.</w:t>
+        <w:t>and Cosine had similar results as they worked on similar data as that of SSE i.e, Frequency matrix as input. While the Jaccard has varying results which was mainly due to the different input i.e, Existence matrix which only has 1’s and 0’s in its data.</w:t>
       </w:r>
     </w:p>
     <w:p>
@@ -1643,21 +1507,7 @@
           <w:rFonts w:ascii="Times New Roman" w:hAnsi="Times New Roman" w:cs="Times New Roman"/>
         </w:rPr>
         <w:tab/>
-        <w:t xml:space="preserve">Cluster assignment with SSE was quicker than all other metrics, moreover, it mainly depends on the selection of the initial k centroids. If the centroids are selected far apart from each other then, the algorithms forms clusters in minimum number of steps and vice versa. All the analysis has been done and data has been visualized using </w:t>
-      </w:r>
-      <w:proofErr w:type="spellStart"/>
-      <w:r>
-        <w:rPr>
-          <w:rFonts w:ascii="Times New Roman" w:hAnsi="Times New Roman" w:cs="Times New Roman"/>
-        </w:rPr>
-        <w:t>tkinter</w:t>
-      </w:r>
-      <w:proofErr w:type="spellEnd"/>
-      <w:r>
-        <w:rPr>
-          <w:rFonts w:ascii="Times New Roman" w:hAnsi="Times New Roman" w:cs="Times New Roman"/>
-        </w:rPr>
-        <w:t xml:space="preserve"> library in Python.</w:t>
+        <w:t>Cluster assignment with SSE was quicker than all other metrics, moreover, it mainly depends on the selection of the initial k centroids. If the centroids are selected far apart from each other then, the algorithms forms clusters in minimum number of steps and vice versa. All the analysis has been done and data has been visualized using tkinter library in Python.</w:t>
       </w:r>
     </w:p>
     <w:p>
@@ -1709,7 +1559,16 @@
           <w:i/>
           <w:u w:val="single"/>
         </w:rPr>
-        <w:t>Cluster Formation using SSE:</w:t>
+        <w:t>Cluster Formation using Classic Kmeans</w:t>
+      </w:r>
+      <w:r>
+        <w:rPr>
+          <w:rFonts w:ascii="Times New Roman" w:hAnsi="Times New Roman" w:cs="Times New Roman"/>
+          <w:b/>
+          <w:i/>
+          <w:u w:val="single"/>
+        </w:rPr>
+        <w:t>:</w:t>
       </w:r>
     </w:p>
     <w:p>
@@ -1750,7 +1609,7 @@
                     </pic:cNvPicPr>
                   </pic:nvPicPr>
                   <pic:blipFill>
-                    <a:blip r:embed="rId9" cstate="print">
+                    <a:blip r:embed="rId10" cstate="print">
                       <a:extLst>
                         <a:ext uri="{28A0092B-C50C-407E-A947-70E740481C1C}">
                           <a14:useLocalDpi xmlns:a14="http://schemas.microsoft.com/office/drawing/2010/main" val="0"/>
@@ -1807,7 +1666,7 @@
                     </pic:cNvPicPr>
                   </pic:nvPicPr>
                   <pic:blipFill>
-                    <a:blip r:embed="rId10" cstate="print">
+                    <a:blip r:embed="rId11" cstate="print">
                       <a:extLst>
                         <a:ext uri="{28A0092B-C50C-407E-A947-70E740481C1C}">
                           <a14:useLocalDpi xmlns:a14="http://schemas.microsoft.com/office/drawing/2010/main" val="0"/>
@@ -1864,7 +1723,7 @@
                     </pic:cNvPicPr>
                   </pic:nvPicPr>
                   <pic:blipFill>
-                    <a:blip r:embed="rId11" cstate="print">
+                    <a:blip r:embed="rId12" cstate="print">
                       <a:extLst>
                         <a:ext uri="{28A0092B-C50C-407E-A947-70E740481C1C}">
                           <a14:useLocalDpi xmlns:a14="http://schemas.microsoft.com/office/drawing/2010/main" val="0"/>
@@ -1931,7 +1790,7 @@
                     </pic:cNvPicPr>
                   </pic:nvPicPr>
                   <pic:blipFill>
-                    <a:blip r:embed="rId12" cstate="print">
+                    <a:blip r:embed="rId13" cstate="print">
                       <a:extLst>
                         <a:ext uri="{28A0092B-C50C-407E-A947-70E740481C1C}">
                           <a14:useLocalDpi xmlns:a14="http://schemas.microsoft.com/office/drawing/2010/main" val="0"/>
@@ -1988,7 +1847,7 @@
                     </pic:cNvPicPr>
                   </pic:nvPicPr>
                   <pic:blipFill>
-                    <a:blip r:embed="rId13" cstate="print">
+                    <a:blip r:embed="rId14" cstate="print">
                       <a:extLst>
                         <a:ext uri="{28A0092B-C50C-407E-A947-70E740481C1C}">
                           <a14:useLocalDpi xmlns:a14="http://schemas.microsoft.com/office/drawing/2010/main" val="0"/>
@@ -2045,7 +1904,7 @@
                     </pic:cNvPicPr>
                   </pic:nvPicPr>
                   <pic:blipFill>
-                    <a:blip r:embed="rId14" cstate="print">
+                    <a:blip r:embed="rId15" cstate="print">
                       <a:extLst>
                         <a:ext uri="{28A0092B-C50C-407E-A947-70E740481C1C}">
                           <a14:useLocalDpi xmlns:a14="http://schemas.microsoft.com/office/drawing/2010/main" val="0"/>
@@ -2138,7 +1997,7 @@
                     </pic:cNvPicPr>
                   </pic:nvPicPr>
                   <pic:blipFill>
-                    <a:blip r:embed="rId15" cstate="print">
+                    <a:blip r:embed="rId16" cstate="print">
                       <a:extLst>
                         <a:ext uri="{28A0092B-C50C-407E-A947-70E740481C1C}">
                           <a14:useLocalDpi xmlns:a14="http://schemas.microsoft.com/office/drawing/2010/main" val="0"/>
@@ -2195,7 +2054,7 @@
                     </pic:cNvPicPr>
                   </pic:nvPicPr>
                   <pic:blipFill>
-                    <a:blip r:embed="rId16" cstate="print">
+                    <a:blip r:embed="rId17" cstate="print">
                       <a:extLst>
                         <a:ext uri="{28A0092B-C50C-407E-A947-70E740481C1C}">
                           <a14:useLocalDpi xmlns:a14="http://schemas.microsoft.com/office/drawing/2010/main" val="0"/>
@@ -2252,7 +2111,7 @@
                     </pic:cNvPicPr>
                   </pic:nvPicPr>
                   <pic:blipFill>
-                    <a:blip r:embed="rId17" cstate="print">
+                    <a:blip r:embed="rId18" cstate="print">
                       <a:extLst>
                         <a:ext uri="{28A0092B-C50C-407E-A947-70E740481C1C}">
                           <a14:useLocalDpi xmlns:a14="http://schemas.microsoft.com/office/drawing/2010/main" val="0"/>
@@ -2345,7 +2204,7 @@
                     </pic:cNvPicPr>
                   </pic:nvPicPr>
                   <pic:blipFill>
-                    <a:blip r:embed="rId18" cstate="print">
+                    <a:blip r:embed="rId19" cstate="print">
                       <a:extLst>
                         <a:ext uri="{28A0092B-C50C-407E-A947-70E740481C1C}">
                           <a14:useLocalDpi xmlns:a14="http://schemas.microsoft.com/office/drawing/2010/main" val="0"/>
@@ -2402,7 +2261,7 @@
                     </pic:cNvPicPr>
                   </pic:nvPicPr>
                   <pic:blipFill>
-                    <a:blip r:embed="rId19" cstate="print">
+                    <a:blip r:embed="rId20" cstate="print">
                       <a:extLst>
                         <a:ext uri="{28A0092B-C50C-407E-A947-70E740481C1C}">
                           <a14:useLocalDpi xmlns:a14="http://schemas.microsoft.com/office/drawing/2010/main" val="0"/>
@@ -2459,7 +2318,7 @@
                     </pic:cNvPicPr>
                   </pic:nvPicPr>
                   <pic:blipFill>
-                    <a:blip r:embed="rId20" cstate="print">
+                    <a:blip r:embed="rId21" cstate="print">
                       <a:extLst>
                         <a:ext uri="{28A0092B-C50C-407E-A947-70E740481C1C}">
                           <a14:useLocalDpi xmlns:a14="http://schemas.microsoft.com/office/drawing/2010/main" val="0"/>
@@ -2516,7 +2375,7 @@
                     </pic:cNvPicPr>
                   </pic:nvPicPr>
                   <pic:blipFill>
-                    <a:blip r:embed="rId21" cstate="print">
+                    <a:blip r:embed="rId22" cstate="print">
                       <a:extLst>
                         <a:ext uri="{28A0092B-C50C-407E-A947-70E740481C1C}">
                           <a14:useLocalDpi xmlns:a14="http://schemas.microsoft.com/office/drawing/2010/main" val="0"/>
@@ -2605,7 +2464,7 @@
                     </pic:cNvPicPr>
                   </pic:nvPicPr>
                   <pic:blipFill>
-                    <a:blip r:embed="rId22" cstate="print">
+                    <a:blip r:embed="rId23" cstate="print">
                       <a:extLst>
                         <a:ext uri="{28A0092B-C50C-407E-A947-70E740481C1C}">
                           <a14:useLocalDpi xmlns:a14="http://schemas.microsoft.com/office/drawing/2010/main" val="0"/>
@@ -2662,7 +2521,7 @@
                     </pic:cNvPicPr>
                   </pic:nvPicPr>
                   <pic:blipFill>
-                    <a:blip r:embed="rId23" cstate="print">
+                    <a:blip r:embed="rId24" cstate="print">
                       <a:extLst>
                         <a:ext uri="{28A0092B-C50C-407E-A947-70E740481C1C}">
                           <a14:useLocalDpi xmlns:a14="http://schemas.microsoft.com/office/drawing/2010/main" val="0"/>
@@ -2719,7 +2578,7 @@
                     </pic:cNvPicPr>
                   </pic:nvPicPr>
                   <pic:blipFill>
-                    <a:blip r:embed="rId24" cstate="print">
+                    <a:blip r:embed="rId25" cstate="print">
                       <a:extLst>
                         <a:ext uri="{28A0092B-C50C-407E-A947-70E740481C1C}">
                           <a14:useLocalDpi xmlns:a14="http://schemas.microsoft.com/office/drawing/2010/main" val="0"/>
@@ -2787,7 +2646,7 @@
                     </pic:cNvPicPr>
                   </pic:nvPicPr>
                   <pic:blipFill>
-                    <a:blip r:embed="rId25" cstate="print">
+                    <a:blip r:embed="rId26" cstate="print">
                       <a:extLst>
                         <a:ext uri="{28A0092B-C50C-407E-A947-70E740481C1C}">
                           <a14:useLocalDpi xmlns:a14="http://schemas.microsoft.com/office/drawing/2010/main" val="0"/>
@@ -2844,7 +2703,7 @@
                     </pic:cNvPicPr>
                   </pic:nvPicPr>
                   <pic:blipFill>
-                    <a:blip r:embed="rId26" cstate="print">
+                    <a:blip r:embed="rId27" cstate="print">
                       <a:extLst>
                         <a:ext uri="{28A0092B-C50C-407E-A947-70E740481C1C}">
                           <a14:useLocalDpi xmlns:a14="http://schemas.microsoft.com/office/drawing/2010/main" val="0"/>
@@ -2901,7 +2760,7 @@
                     </pic:cNvPicPr>
                   </pic:nvPicPr>
                   <pic:blipFill>
-                    <a:blip r:embed="rId27" cstate="print">
+                    <a:blip r:embed="rId28" cstate="print">
                       <a:extLst>
                         <a:ext uri="{28A0092B-C50C-407E-A947-70E740481C1C}">
                           <a14:useLocalDpi xmlns:a14="http://schemas.microsoft.com/office/drawing/2010/main" val="0"/>
@@ -2969,7 +2828,7 @@
                     </pic:cNvPicPr>
                   </pic:nvPicPr>
                   <pic:blipFill>
-                    <a:blip r:embed="rId28" cstate="print">
+                    <a:blip r:embed="rId29" cstate="print">
                       <a:extLst>
                         <a:ext uri="{28A0092B-C50C-407E-A947-70E740481C1C}">
                           <a14:useLocalDpi xmlns:a14="http://schemas.microsoft.com/office/drawing/2010/main" val="0"/>
@@ -3079,7 +2938,7 @@
                     </pic:cNvPicPr>
                   </pic:nvPicPr>
                   <pic:blipFill>
-                    <a:blip r:embed="rId29" cstate="print">
+                    <a:blip r:embed="rId30" cstate="print">
                       <a:extLst>
                         <a:ext uri="{28A0092B-C50C-407E-A947-70E740481C1C}">
                           <a14:useLocalDpi xmlns:a14="http://schemas.microsoft.com/office/drawing/2010/main" val="0"/>
@@ -3137,7 +2996,7 @@
                     </pic:cNvPicPr>
                   </pic:nvPicPr>
                   <pic:blipFill>
-                    <a:blip r:embed="rId30" cstate="print">
+                    <a:blip r:embed="rId31" cstate="print">
                       <a:extLst>
                         <a:ext uri="{28A0092B-C50C-407E-A947-70E740481C1C}">
                           <a14:useLocalDpi xmlns:a14="http://schemas.microsoft.com/office/drawing/2010/main" val="0"/>
@@ -3195,7 +3054,7 @@
                     </pic:cNvPicPr>
                   </pic:nvPicPr>
                   <pic:blipFill>
-                    <a:blip r:embed="rId31" cstate="print">
+                    <a:blip r:embed="rId32" cstate="print">
                       <a:extLst>
                         <a:ext uri="{28A0092B-C50C-407E-A947-70E740481C1C}">
                           <a14:useLocalDpi xmlns:a14="http://schemas.microsoft.com/office/drawing/2010/main" val="0"/>
@@ -3265,7 +3124,7 @@
                     </pic:cNvPicPr>
                   </pic:nvPicPr>
                   <pic:blipFill>
-                    <a:blip r:embed="rId32" cstate="print">
+                    <a:blip r:embed="rId33" cstate="print">
                       <a:extLst>
                         <a:ext uri="{28A0092B-C50C-407E-A947-70E740481C1C}">
                           <a14:useLocalDpi xmlns:a14="http://schemas.microsoft.com/office/drawing/2010/main" val="0"/>
@@ -3323,7 +3182,7 @@
                     </pic:cNvPicPr>
                   </pic:nvPicPr>
                   <pic:blipFill>
-                    <a:blip r:embed="rId33" cstate="print">
+                    <a:blip r:embed="rId34" cstate="print">
                       <a:extLst>
                         <a:ext uri="{28A0092B-C50C-407E-A947-70E740481C1C}">
                           <a14:useLocalDpi xmlns:a14="http://schemas.microsoft.com/office/drawing/2010/main" val="0"/>
@@ -3409,9 +3268,9 @@
         </w:rPr>
         <w:drawing>
           <wp:inline distT="0" distB="0" distL="0" distR="0">
-            <wp:extent cx="4956919" cy="2737427"/>
-            <wp:effectExtent l="0" t="0" r="0" b="6350"/>
-            <wp:docPr id="34" name="Picture 34" descr="C:\Users\Stark\AppData\Local\Microsoft\Windows\INetCache\Content.Word\Final Centroids.png"/>
+            <wp:extent cx="5937885" cy="2879090"/>
+            <wp:effectExtent l="0" t="0" r="5715" b="0"/>
+            <wp:docPr id="1" name="Picture 1" descr="C:\Users\Stark\AppData\Local\Microsoft\Windows\INetCache\Content.Word\Capture.png"/>
             <wp:cNvGraphicFramePr>
               <a:graphicFrameLocks xmlns:a="http://schemas.openxmlformats.org/drawingml/2006/main" noChangeAspect="1"/>
             </wp:cNvGraphicFramePr>
@@ -3419,13 +3278,13 @@
               <a:graphicData uri="http://schemas.openxmlformats.org/drawingml/2006/picture">
                 <pic:pic xmlns:pic="http://schemas.openxmlformats.org/drawingml/2006/picture">
                   <pic:nvPicPr>
-                    <pic:cNvPr id="0" name="Picture 78" descr="C:\Users\Stark\AppData\Local\Microsoft\Windows\INetCache\Content.Word\Final Centroids.png"/>
+                    <pic:cNvPr id="0" name="Picture 1" descr="C:\Users\Stark\AppData\Local\Microsoft\Windows\INetCache\Content.Word\Capture.png"/>
                     <pic:cNvPicPr>
                       <a:picLocks noChangeAspect="1" noChangeArrowheads="1"/>
                     </pic:cNvPicPr>
                   </pic:nvPicPr>
                   <pic:blipFill>
-                    <a:blip r:embed="rId34" cstate="print">
+                    <a:blip r:embed="rId35" cstate="print">
                       <a:extLst>
                         <a:ext uri="{28A0092B-C50C-407E-A947-70E740481C1C}">
                           <a14:useLocalDpi xmlns:a14="http://schemas.microsoft.com/office/drawing/2010/main" val="0"/>
@@ -3440,7 +3299,7 @@
                   <pic:spPr bwMode="auto">
                     <a:xfrm>
                       <a:off x="0" y="0"/>
-                      <a:ext cx="4966786" cy="2742876"/>
+                      <a:ext cx="5937885" cy="2879090"/>
                     </a:xfrm>
                     <a:prstGeom prst="rect">
                       <a:avLst/>
@@ -3511,21 +3370,418 @@
         <w:rPr>
           <w:rFonts w:ascii="Times New Roman" w:hAnsi="Times New Roman" w:cs="Times New Roman"/>
         </w:rPr>
-        <w:t xml:space="preserve">The data has been cleansed and proper features were extracted and their corresponding values were normalized to give accurate results. SSE gave a very fast cluster formation but in my experimentation cosine took least assignments as it selected the best initial centroids. Euclidean took many assignments to settle down to the final clusters. Jaccard had most different results mainly due to the input data which was an existence matrix rather than a frequency matrix like the earlier versions. All in all, K-means is one of the best clustering algorithm mainly because </w:t>
-      </w:r>
-      <w:proofErr w:type="spellStart"/>
-      <w:r>
-        <w:rPr>
-          <w:rFonts w:ascii="Times New Roman" w:hAnsi="Times New Roman" w:cs="Times New Roman"/>
-        </w:rPr>
-        <w:t>its</w:t>
-      </w:r>
-      <w:proofErr w:type="spellEnd"/>
-      <w:r>
-        <w:rPr>
-          <w:rFonts w:ascii="Times New Roman" w:hAnsi="Times New Roman" w:cs="Times New Roman"/>
-        </w:rPr>
-        <w:t xml:space="preserve"> very easy to understand with just a short algorithm. </w:t>
+        <w:t xml:space="preserve">The data has been cleansed and proper features were extracted and their corresponding values were normalized to give accurate results. SSE gave a very fast cluster formation but in my experimentation cosine took least assignments as it selected the best initial centroids. Euclidean took many assignments to settle down to the final clusters. Jaccard had most different results mainly due to the input data which was an existence matrix rather than a frequency matrix like the earlier </w:t>
+      </w:r>
+      <w:r>
+        <w:rPr>
+          <w:rFonts w:ascii="Times New Roman" w:hAnsi="Times New Roman" w:cs="Times New Roman"/>
+        </w:rPr>
+        <w:lastRenderedPageBreak/>
+        <w:t xml:space="preserve">versions. All in all, K-means is one of the best clustering algorithm mainly because its very easy to understand with just a short algorithm. </w:t>
+      </w:r>
+    </w:p>
+    <w:p>
+      <w:pPr>
+        <w:pStyle w:val="ListParagraph"/>
+        <w:jc w:val="both"/>
+        <w:rPr>
+          <w:rFonts w:ascii="Times New Roman" w:hAnsi="Times New Roman" w:cs="Times New Roman"/>
+        </w:rPr>
+      </w:pPr>
+    </w:p>
+    <w:p>
+      <w:pPr>
+        <w:pStyle w:val="ListParagraph"/>
+        <w:jc w:val="both"/>
+        <w:rPr>
+          <w:rFonts w:ascii="Times New Roman" w:hAnsi="Times New Roman" w:cs="Times New Roman"/>
+          <w:b/>
+          <w:i/>
+        </w:rPr>
+      </w:pPr>
+      <w:r>
+        <w:rPr>
+          <w:rFonts w:ascii="Times New Roman" w:hAnsi="Times New Roman" w:cs="Times New Roman"/>
+          <w:b/>
+          <w:i/>
+        </w:rPr>
+        <w:t>Compariso</w:t>
+      </w:r>
+      <w:r>
+        <w:rPr>
+          <w:rFonts w:ascii="Times New Roman" w:hAnsi="Times New Roman" w:cs="Times New Roman"/>
+          <w:b/>
+          <w:i/>
+        </w:rPr>
+        <w:t>n:</w:t>
+      </w:r>
+    </w:p>
+    <w:p>
+      <w:pPr>
+        <w:pStyle w:val="ListParagraph"/>
+        <w:jc w:val="both"/>
+        <w:rPr>
+          <w:rFonts w:ascii="Times New Roman" w:hAnsi="Times New Roman" w:cs="Times New Roman"/>
+        </w:rPr>
+      </w:pPr>
+      <w:r>
+        <w:rPr>
+          <w:rFonts w:ascii="Times New Roman" w:hAnsi="Times New Roman" w:cs="Times New Roman"/>
+        </w:rPr>
+        <w:t>The best way to compare the cluster formation is by calculating the SSE:</w:t>
+      </w:r>
+    </w:p>
+    <w:p>
+      <w:pPr>
+        <w:pStyle w:val="ListParagraph"/>
+        <w:jc w:val="both"/>
+        <w:rPr>
+          <w:rFonts w:ascii="Times New Roman" w:hAnsi="Times New Roman" w:cs="Times New Roman"/>
+        </w:rPr>
+      </w:pPr>
+    </w:p>
+    <w:tbl>
+      <w:tblPr>
+        <w:tblStyle w:val="TableGrid"/>
+        <w:tblW w:w="0" w:type="auto"/>
+        <w:tblInd w:w="720" w:type="dxa"/>
+        <w:tblLook w:val="04A0" w:firstRow="1" w:lastRow="0" w:firstColumn="1" w:lastColumn="0" w:noHBand="0" w:noVBand="1"/>
+      </w:tblPr>
+      <w:tblGrid>
+        <w:gridCol w:w="4307"/>
+        <w:gridCol w:w="4323"/>
+      </w:tblGrid>
+      <w:tr>
+        <w:tc>
+          <w:tcPr>
+            <w:tcW w:w="4675" w:type="dxa"/>
+          </w:tcPr>
+          <w:p>
+            <w:pPr>
+              <w:pStyle w:val="ListParagraph"/>
+              <w:ind w:left="0"/>
+              <w:jc w:val="center"/>
+              <w:rPr>
+                <w:rFonts w:ascii="Times New Roman" w:hAnsi="Times New Roman" w:cs="Times New Roman"/>
+                <w:b/>
+              </w:rPr>
+            </w:pPr>
+            <w:r>
+              <w:rPr>
+                <w:rFonts w:ascii="Times New Roman" w:hAnsi="Times New Roman" w:cs="Times New Roman"/>
+                <w:b/>
+              </w:rPr>
+              <w:t xml:space="preserve">Distance Metric </w:t>
+            </w:r>
+          </w:p>
+        </w:tc>
+        <w:tc>
+          <w:tcPr>
+            <w:tcW w:w="4675" w:type="dxa"/>
+          </w:tcPr>
+          <w:p>
+            <w:pPr>
+              <w:pStyle w:val="ListParagraph"/>
+              <w:ind w:left="0"/>
+              <w:jc w:val="center"/>
+              <w:rPr>
+                <w:rFonts w:ascii="Times New Roman" w:hAnsi="Times New Roman" w:cs="Times New Roman"/>
+                <w:b/>
+              </w:rPr>
+            </w:pPr>
+            <w:r>
+              <w:rPr>
+                <w:rFonts w:ascii="Times New Roman" w:hAnsi="Times New Roman" w:cs="Times New Roman"/>
+                <w:b/>
+              </w:rPr>
+              <w:t>SSE</w:t>
+            </w:r>
+          </w:p>
+        </w:tc>
+      </w:tr>
+      <w:tr>
+        <w:tc>
+          <w:tcPr>
+            <w:tcW w:w="4675" w:type="dxa"/>
+          </w:tcPr>
+          <w:p>
+            <w:pPr>
+              <w:pStyle w:val="ListParagraph"/>
+              <w:ind w:left="0"/>
+              <w:jc w:val="center"/>
+              <w:rPr>
+                <w:rFonts w:ascii="Times New Roman" w:hAnsi="Times New Roman" w:cs="Times New Roman"/>
+              </w:rPr>
+            </w:pPr>
+            <w:r>
+              <w:rPr>
+                <w:rFonts w:ascii="Times New Roman" w:hAnsi="Times New Roman" w:cs="Times New Roman"/>
+              </w:rPr>
+              <w:t>Cosine Distance</w:t>
+            </w:r>
+          </w:p>
+        </w:tc>
+        <w:tc>
+          <w:tcPr>
+            <w:tcW w:w="4675" w:type="dxa"/>
+          </w:tcPr>
+          <w:p>
+            <w:pPr>
+              <w:pStyle w:val="ListParagraph"/>
+              <w:ind w:left="0"/>
+              <w:jc w:val="center"/>
+              <w:rPr>
+                <w:rFonts w:ascii="Times New Roman" w:hAnsi="Times New Roman" w:cs="Times New Roman"/>
+              </w:rPr>
+            </w:pPr>
+            <w:r>
+              <w:rPr>
+                <w:rFonts w:ascii="Times New Roman" w:hAnsi="Times New Roman" w:cs="Times New Roman"/>
+              </w:rPr>
+              <w:t>34.4444</w:t>
+            </w:r>
+          </w:p>
+        </w:tc>
+      </w:tr>
+      <w:tr>
+        <w:tc>
+          <w:tcPr>
+            <w:tcW w:w="4675" w:type="dxa"/>
+          </w:tcPr>
+          <w:p>
+            <w:pPr>
+              <w:pStyle w:val="ListParagraph"/>
+              <w:ind w:left="0"/>
+              <w:jc w:val="center"/>
+              <w:rPr>
+                <w:rFonts w:ascii="Times New Roman" w:hAnsi="Times New Roman" w:cs="Times New Roman"/>
+              </w:rPr>
+            </w:pPr>
+            <w:r>
+              <w:rPr>
+                <w:rFonts w:ascii="Times New Roman" w:hAnsi="Times New Roman" w:cs="Times New Roman"/>
+              </w:rPr>
+              <w:t>Jaccard Distance</w:t>
+            </w:r>
+          </w:p>
+        </w:tc>
+        <w:tc>
+          <w:tcPr>
+            <w:tcW w:w="4675" w:type="dxa"/>
+          </w:tcPr>
+          <w:p>
+            <w:pPr>
+              <w:pStyle w:val="ListParagraph"/>
+              <w:ind w:left="0"/>
+              <w:jc w:val="center"/>
+              <w:rPr>
+                <w:rFonts w:ascii="Times New Roman" w:hAnsi="Times New Roman" w:cs="Times New Roman"/>
+              </w:rPr>
+            </w:pPr>
+            <w:r>
+              <w:rPr>
+                <w:rFonts w:ascii="Times New Roman" w:hAnsi="Times New Roman" w:cs="Times New Roman"/>
+              </w:rPr>
+              <w:t>97.714</w:t>
+            </w:r>
+          </w:p>
+        </w:tc>
+      </w:tr>
+      <w:tr>
+        <w:tc>
+          <w:tcPr>
+            <w:tcW w:w="4675" w:type="dxa"/>
+          </w:tcPr>
+          <w:p>
+            <w:pPr>
+              <w:pStyle w:val="ListParagraph"/>
+              <w:ind w:left="0"/>
+              <w:jc w:val="center"/>
+              <w:rPr>
+                <w:rFonts w:ascii="Times New Roman" w:hAnsi="Times New Roman" w:cs="Times New Roman"/>
+              </w:rPr>
+            </w:pPr>
+            <w:r>
+              <w:rPr>
+                <w:rFonts w:ascii="Times New Roman" w:hAnsi="Times New Roman" w:cs="Times New Roman"/>
+              </w:rPr>
+              <w:t>Euclidean Distance</w:t>
+            </w:r>
+          </w:p>
+        </w:tc>
+        <w:tc>
+          <w:tcPr>
+            <w:tcW w:w="4675" w:type="dxa"/>
+          </w:tcPr>
+          <w:p>
+            <w:pPr>
+              <w:pStyle w:val="ListParagraph"/>
+              <w:ind w:left="0"/>
+              <w:jc w:val="center"/>
+              <w:rPr>
+                <w:rFonts w:ascii="Times New Roman" w:hAnsi="Times New Roman" w:cs="Times New Roman"/>
+              </w:rPr>
+            </w:pPr>
+            <w:r>
+              <w:rPr>
+                <w:rFonts w:ascii="Times New Roman" w:hAnsi="Times New Roman" w:cs="Times New Roman"/>
+              </w:rPr>
+              <w:t>1027.976</w:t>
+            </w:r>
+          </w:p>
+        </w:tc>
+      </w:tr>
+      <w:tr>
+        <w:tc>
+          <w:tcPr>
+            <w:tcW w:w="4675" w:type="dxa"/>
+          </w:tcPr>
+          <w:p>
+            <w:pPr>
+              <w:pStyle w:val="ListParagraph"/>
+              <w:ind w:left="0"/>
+              <w:jc w:val="center"/>
+              <w:rPr>
+                <w:rFonts w:ascii="Times New Roman" w:hAnsi="Times New Roman" w:cs="Times New Roman"/>
+              </w:rPr>
+            </w:pPr>
+            <w:r>
+              <w:rPr>
+                <w:rFonts w:ascii="Times New Roman" w:hAnsi="Times New Roman" w:cs="Times New Roman"/>
+              </w:rPr>
+              <w:t>Classic K-Means Distance</w:t>
+            </w:r>
+          </w:p>
+        </w:tc>
+        <w:tc>
+          <w:tcPr>
+            <w:tcW w:w="4675" w:type="dxa"/>
+          </w:tcPr>
+          <w:p>
+            <w:pPr>
+              <w:pStyle w:val="ListParagraph"/>
+              <w:ind w:left="0"/>
+              <w:jc w:val="center"/>
+              <w:rPr>
+                <w:rFonts w:ascii="Times New Roman" w:hAnsi="Times New Roman" w:cs="Times New Roman"/>
+              </w:rPr>
+            </w:pPr>
+            <w:r>
+              <w:rPr>
+                <w:rFonts w:ascii="Times New Roman" w:hAnsi="Times New Roman" w:cs="Times New Roman"/>
+              </w:rPr>
+              <w:t>11076.2323</w:t>
+            </w:r>
+          </w:p>
+        </w:tc>
+      </w:tr>
+    </w:tbl>
+    <w:p>
+      <w:pPr>
+        <w:pStyle w:val="ListParagraph"/>
+        <w:jc w:val="both"/>
+        <w:rPr>
+          <w:rFonts w:ascii="Times New Roman" w:hAnsi="Times New Roman" w:cs="Times New Roman"/>
+        </w:rPr>
+      </w:pPr>
+      <w:r>
+        <w:rPr>
+          <w:rFonts w:ascii="Times New Roman" w:hAnsi="Times New Roman" w:cs="Times New Roman"/>
+        </w:rPr>
+        <w:t xml:space="preserve"> </w:t>
+      </w:r>
+    </w:p>
+    <w:p>
+      <w:pPr>
+        <w:pStyle w:val="ListParagraph"/>
+        <w:jc w:val="both"/>
+        <w:rPr>
+          <w:rFonts w:ascii="Times New Roman" w:hAnsi="Times New Roman" w:cs="Times New Roman"/>
+        </w:rPr>
+      </w:pPr>
+      <w:r>
+        <w:rPr>
+          <w:rFonts w:ascii="Times New Roman" w:hAnsi="Times New Roman" w:cs="Times New Roman"/>
+        </w:rPr>
+        <w:t>According to this we can deduce that Cosine has the low SSE suggesting that it predicts the clusters accurately. Below is the graph that visualizes the above table.</w:t>
+      </w:r>
+    </w:p>
+    <w:p>
+      <w:pPr>
+        <w:pStyle w:val="ListParagraph"/>
+        <w:jc w:val="center"/>
+        <w:rPr>
+          <w:rFonts w:ascii="Times New Roman" w:hAnsi="Times New Roman" w:cs="Times New Roman"/>
+        </w:rPr>
+      </w:pPr>
+      <w:r>
+        <w:rPr>
+          <w:noProof/>
+          <w:lang w:val="en-IN" w:eastAsia="en-IN"/>
+        </w:rPr>
+        <w:drawing>
+          <wp:inline distT="0" distB="0" distL="0" distR="0">
+            <wp:extent cx="5056414" cy="4539615"/>
+            <wp:effectExtent l="0" t="0" r="0" b="0"/>
+            <wp:docPr id="2" name="Picture 2" descr="C:\Users\Stark\AppData\Local\Microsoft\Windows\INetCache\Content.Word\Screenshot (41).png"/>
+            <wp:cNvGraphicFramePr>
+              <a:graphicFrameLocks xmlns:a="http://schemas.openxmlformats.org/drawingml/2006/main" noChangeAspect="1"/>
+            </wp:cNvGraphicFramePr>
+            <a:graphic xmlns:a="http://schemas.openxmlformats.org/drawingml/2006/main">
+              <a:graphicData uri="http://schemas.openxmlformats.org/drawingml/2006/picture">
+                <pic:pic xmlns:pic="http://schemas.openxmlformats.org/drawingml/2006/picture">
+                  <pic:nvPicPr>
+                    <pic:cNvPr id="0" name="Picture 2" descr="C:\Users\Stark\AppData\Local\Microsoft\Windows\INetCache\Content.Word\Screenshot (41).png"/>
+                    <pic:cNvPicPr>
+                      <a:picLocks noChangeAspect="1" noChangeArrowheads="1"/>
+                    </pic:cNvPicPr>
+                  </pic:nvPicPr>
+                  <pic:blipFill>
+                    <a:blip r:embed="rId36">
+                      <a:extLst>
+                        <a:ext uri="{28A0092B-C50C-407E-A947-70E740481C1C}">
+                          <a14:useLocalDpi xmlns:a14="http://schemas.microsoft.com/office/drawing/2010/main" val="0"/>
+                        </a:ext>
+                      </a:extLst>
+                    </a:blip>
+                    <a:srcRect/>
+                    <a:stretch>
+                      <a:fillRect/>
+                    </a:stretch>
+                  </pic:blipFill>
+                  <pic:spPr bwMode="auto">
+                    <a:xfrm>
+                      <a:off x="0" y="0"/>
+                      <a:ext cx="5062785" cy="4545335"/>
+                    </a:xfrm>
+                    <a:prstGeom prst="rect">
+                      <a:avLst/>
+                    </a:prstGeom>
+                    <a:noFill/>
+                    <a:ln>
+                      <a:noFill/>
+                    </a:ln>
+                  </pic:spPr>
+                </pic:pic>
+              </a:graphicData>
+            </a:graphic>
+          </wp:inline>
+        </w:drawing>
+      </w:r>
+    </w:p>
+    <w:p>
+      <w:pPr>
+        <w:pStyle w:val="ListParagraph"/>
+        <w:jc w:val="center"/>
+        <w:rPr>
+          <w:rFonts w:ascii="Times New Roman" w:hAnsi="Times New Roman" w:cs="Times New Roman"/>
+        </w:rPr>
+      </w:pPr>
+      <w:r>
+        <w:rPr>
+          <w:rFonts w:ascii="Times New Roman" w:hAnsi="Times New Roman" w:cs="Times New Roman"/>
+        </w:rPr>
+        <w:t>Figure: SSE Interpretation</w:t>
       </w:r>
       <w:bookmarkStart w:id="0" w:name="_GoBack"/>
       <w:bookmarkEnd w:id="0"/>
@@ -4582,6 +4838,25 @@
     <w:basedOn w:val="DefaultParagraphFont"/>
     <w:rsid w:val="00E33F02"/>
   </w:style>
+  <w:style w:type="table" w:styleId="TableGrid">
+    <w:name w:val="Table Grid"/>
+    <w:basedOn w:val="TableNormal"/>
+    <w:uiPriority w:val="39"/>
+    <w:rsid w:val="00486A4C"/>
+    <w:pPr>
+      <w:spacing w:after="0" w:line="240" w:lineRule="auto"/>
+    </w:pPr>
+    <w:tblPr>
+      <w:tblBorders>
+        <w:top w:val="single" w:sz="4" w:space="0" w:color="auto"/>
+        <w:left w:val="single" w:sz="4" w:space="0" w:color="auto"/>
+        <w:bottom w:val="single" w:sz="4" w:space="0" w:color="auto"/>
+        <w:right w:val="single" w:sz="4" w:space="0" w:color="auto"/>
+        <w:insideH w:val="single" w:sz="4" w:space="0" w:color="auto"/>
+        <w:insideV w:val="single" w:sz="4" w:space="0" w:color="auto"/>
+      </w:tblBorders>
+    </w:tblPr>
+  </w:style>
 </w:styles>
 </file>
 

</xml_diff>

<commit_message>
Done with the Analysis
</commit_message>
<xml_diff>
--- a/Analysis Report.docx
+++ b/Analysis Report.docx
@@ -195,7 +195,21 @@
         <w:rPr>
           <w:rFonts w:ascii="Times New Roman" w:hAnsi="Times New Roman"/>
         </w:rPr>
-        <w:t xml:space="preserve">The above data matrix is a sparse matrix i.e, it has lots of zeroes rather than useful data. So, we do a feature extraction to retain the meaningful attributes and delete the useless attributes. This increases the accuracy of the clustering algorithms drastically. Also, performing normalization on the data values helps in better cluster formation. </w:t>
+        <w:t xml:space="preserve">The above data matrix is a sparse matrix </w:t>
+      </w:r>
+      <w:proofErr w:type="spellStart"/>
+      <w:r>
+        <w:rPr>
+          <w:rFonts w:ascii="Times New Roman" w:hAnsi="Times New Roman"/>
+        </w:rPr>
+        <w:t>i.e</w:t>
+      </w:r>
+      <w:proofErr w:type="spellEnd"/>
+      <w:r>
+        <w:rPr>
+          <w:rFonts w:ascii="Times New Roman" w:hAnsi="Times New Roman"/>
+        </w:rPr>
+        <w:t xml:space="preserve">, it has lots of zeroes rather than useful data. So, we do a feature extraction to retain the meaningful attributes and delete the useless attributes. This increases the accuracy of the clustering algorithms drastically. Also, performing normalization on the data values helps in better cluster formation. </w:t>
       </w:r>
     </w:p>
     <w:p>
@@ -696,23 +710,117 @@
         </w:rPr>
         <w:t>K-means (</w:t>
       </w:r>
-      <w:hyperlink r:id="rId5" w:anchor="macqueen" w:history="1">
-        <w:r>
-          <w:rPr>
-            <w:rStyle w:val="Hyperlink"/>
-            <w:rFonts w:ascii="Times New Roman" w:hAnsi="Times New Roman" w:cs="Times New Roman"/>
-            <w:szCs w:val="27"/>
-          </w:rPr>
-          <w:t>MacQueen, 1967</w:t>
-        </w:r>
-      </w:hyperlink>
+      <w:proofErr w:type="spellStart"/>
       <w:r>
         <w:rPr>
           <w:rFonts w:ascii="Times New Roman" w:hAnsi="Times New Roman" w:cs="Times New Roman"/>
           <w:color w:val="000000"/>
           <w:szCs w:val="27"/>
         </w:rPr>
-        <w:t>) is one of the simplest unsupervised learning algorithms that solve the well known clustering problem. The procedure follows a simple and easy way to classify a given data set through a certain number of clusters (assume k clusters) fixed a priori. The main idea is to define k centroids, one for each cluster. These centroids shoud be placed in a cunning way because of different location causes different result. So, the better choice is to place them as much as possible far away from each other. The next step is to take each point belonging to a given data set and associate it to the nearest centroid. When no point is pending, the first step is completed and an early groupage is done. At this point we need to re-calculate k new centroids as barycenters of the clusters resulting from the previous step. After we have these k new centroids, a new binding has to be done between the same data set points and the nearest new centroid. A loop has been generated. As a result of this loop we may notice that the k centroids change their location step by step until no more changes are done. In other words centroids do not move any more.</w:t>
+        <w:fldChar w:fldCharType="begin"/>
+      </w:r>
+      <w:r>
+        <w:rPr>
+          <w:rFonts w:ascii="Times New Roman" w:hAnsi="Times New Roman" w:cs="Times New Roman"/>
+          <w:color w:val="000000"/>
+          <w:szCs w:val="27"/>
+        </w:rPr>
+        <w:instrText xml:space="preserve"> HYPERLINK "https://home.deib.polimi.it/matteucc/Clustering/tutorial_html/kmeans.html" \l "macqueen" </w:instrText>
+      </w:r>
+      <w:r>
+        <w:rPr>
+          <w:rFonts w:ascii="Times New Roman" w:hAnsi="Times New Roman" w:cs="Times New Roman"/>
+          <w:color w:val="000000"/>
+          <w:szCs w:val="27"/>
+        </w:rPr>
+        <w:fldChar w:fldCharType="separate"/>
+      </w:r>
+      <w:r>
+        <w:rPr>
+          <w:rStyle w:val="Hyperlink"/>
+          <w:rFonts w:ascii="Times New Roman" w:hAnsi="Times New Roman" w:cs="Times New Roman"/>
+          <w:szCs w:val="27"/>
+        </w:rPr>
+        <w:t>MacQueen</w:t>
+      </w:r>
+      <w:proofErr w:type="spellEnd"/>
+      <w:r>
+        <w:rPr>
+          <w:rStyle w:val="Hyperlink"/>
+          <w:rFonts w:ascii="Times New Roman" w:hAnsi="Times New Roman" w:cs="Times New Roman"/>
+          <w:szCs w:val="27"/>
+        </w:rPr>
+        <w:t>, 1967</w:t>
+      </w:r>
+      <w:r>
+        <w:rPr>
+          <w:rFonts w:ascii="Times New Roman" w:hAnsi="Times New Roman" w:cs="Times New Roman"/>
+          <w:color w:val="000000"/>
+          <w:szCs w:val="27"/>
+        </w:rPr>
+        <w:fldChar w:fldCharType="end"/>
+      </w:r>
+      <w:r>
+        <w:rPr>
+          <w:rFonts w:ascii="Times New Roman" w:hAnsi="Times New Roman" w:cs="Times New Roman"/>
+          <w:color w:val="000000"/>
+          <w:szCs w:val="27"/>
+        </w:rPr>
+        <w:t xml:space="preserve">) is one of the simplest unsupervised learning algorithms that solve the </w:t>
+      </w:r>
+      <w:proofErr w:type="spellStart"/>
+      <w:r>
+        <w:rPr>
+          <w:rFonts w:ascii="Times New Roman" w:hAnsi="Times New Roman" w:cs="Times New Roman"/>
+          <w:color w:val="000000"/>
+          <w:szCs w:val="27"/>
+        </w:rPr>
+        <w:t>well known</w:t>
+      </w:r>
+      <w:proofErr w:type="spellEnd"/>
+      <w:r>
+        <w:rPr>
+          <w:rFonts w:ascii="Times New Roman" w:hAnsi="Times New Roman" w:cs="Times New Roman"/>
+          <w:color w:val="000000"/>
+          <w:szCs w:val="27"/>
+        </w:rPr>
+        <w:t xml:space="preserve"> clustering problem. The procedure follows a simple and easy way to classify a given data set through a certain number of clusters (assume k clusters) fixed a priori. The main idea is to define k centroids, one for each cluster. These centroids </w:t>
+      </w:r>
+      <w:proofErr w:type="spellStart"/>
+      <w:r>
+        <w:rPr>
+          <w:rFonts w:ascii="Times New Roman" w:hAnsi="Times New Roman" w:cs="Times New Roman"/>
+          <w:color w:val="000000"/>
+          <w:szCs w:val="27"/>
+        </w:rPr>
+        <w:t>shoud</w:t>
+      </w:r>
+      <w:proofErr w:type="spellEnd"/>
+      <w:r>
+        <w:rPr>
+          <w:rFonts w:ascii="Times New Roman" w:hAnsi="Times New Roman" w:cs="Times New Roman"/>
+          <w:color w:val="000000"/>
+          <w:szCs w:val="27"/>
+        </w:rPr>
+        <w:t xml:space="preserve"> be placed in a cunning way because of different location causes different result. So, the better choice is to place them as much as possible far away from each other. The next step is to take each point belonging to a given data set and associate it to the nearest centroid. When no point is pending, the first step is completed and an early groupage is done. At this point we need to re-calculate k new centroids as </w:t>
+      </w:r>
+      <w:proofErr w:type="spellStart"/>
+      <w:r>
+        <w:rPr>
+          <w:rFonts w:ascii="Times New Roman" w:hAnsi="Times New Roman" w:cs="Times New Roman"/>
+          <w:color w:val="000000"/>
+          <w:szCs w:val="27"/>
+        </w:rPr>
+        <w:t>barycenters</w:t>
+      </w:r>
+      <w:proofErr w:type="spellEnd"/>
+      <w:r>
+        <w:rPr>
+          <w:rFonts w:ascii="Times New Roman" w:hAnsi="Times New Roman" w:cs="Times New Roman"/>
+          <w:color w:val="000000"/>
+          <w:szCs w:val="27"/>
+        </w:rPr>
+        <w:t xml:space="preserve"> of the clusters resulting from the previous step. After we have these k new centroids, a new binding has to be done between the same data set points and the nearest new centroid. A loop has been generated. As a result of this loop we may notice that the k centroids change their location step by step until no more changes are done. In other words centroids do not move any more.</w:t>
       </w:r>
       <w:r>
         <w:rPr>
@@ -786,7 +894,7 @@
                     </pic:cNvPicPr>
                   </pic:nvPicPr>
                   <pic:blipFill>
-                    <a:blip r:embed="rId6">
+                    <a:blip r:embed="rId5">
                       <a:extLst>
                         <a:ext uri="{28A0092B-C50C-407E-A947-70E740481C1C}">
                           <a14:useLocalDpi xmlns:a14="http://schemas.microsoft.com/office/drawing/2010/main" val="0"/>
@@ -879,7 +987,7 @@
                     </pic:cNvPicPr>
                   </pic:nvPicPr>
                   <pic:blipFill>
-                    <a:blip r:embed="rId7">
+                    <a:blip r:embed="rId6">
                       <a:extLst>
                         <a:ext uri="{28A0092B-C50C-407E-A947-70E740481C1C}">
                           <a14:useLocalDpi xmlns:a14="http://schemas.microsoft.com/office/drawing/2010/main" val="0"/>
@@ -961,7 +1069,7 @@
                     </pic:cNvPicPr>
                   </pic:nvPicPr>
                   <pic:blipFill>
-                    <a:blip r:embed="rId8">
+                    <a:blip r:embed="rId7">
                       <a:extLst>
                         <a:ext uri="{28A0092B-C50C-407E-A947-70E740481C1C}">
                           <a14:useLocalDpi xmlns:a14="http://schemas.microsoft.com/office/drawing/2010/main" val="0"/>
@@ -1043,7 +1151,7 @@
                     </pic:cNvPicPr>
                   </pic:nvPicPr>
                   <pic:blipFill>
-                    <a:blip r:embed="rId9">
+                    <a:blip r:embed="rId8">
                       <a:extLst>
                         <a:ext uri="{28A0092B-C50C-407E-A947-70E740481C1C}">
                           <a14:useLocalDpi xmlns:a14="http://schemas.microsoft.com/office/drawing/2010/main" val="0"/>
@@ -1491,7 +1599,35 @@
         <w:rPr>
           <w:rFonts w:ascii="Times New Roman" w:hAnsi="Times New Roman" w:cs="Times New Roman"/>
         </w:rPr>
-        <w:t>and Cosine had similar results as they worked on similar data as that of SSE i.e, Frequency matrix as input. While the Jaccard has varying results which was mainly due to the different input i.e, Existence matrix which only has 1’s and 0’s in its data.</w:t>
+        <w:t xml:space="preserve">and Cosine had similar results as they worked on similar data as that of SSE </w:t>
+      </w:r>
+      <w:proofErr w:type="spellStart"/>
+      <w:r>
+        <w:rPr>
+          <w:rFonts w:ascii="Times New Roman" w:hAnsi="Times New Roman" w:cs="Times New Roman"/>
+        </w:rPr>
+        <w:t>i.e</w:t>
+      </w:r>
+      <w:proofErr w:type="spellEnd"/>
+      <w:r>
+        <w:rPr>
+          <w:rFonts w:ascii="Times New Roman" w:hAnsi="Times New Roman" w:cs="Times New Roman"/>
+        </w:rPr>
+        <w:t xml:space="preserve">, Frequency matrix as input. While the Jaccard has varying results which was mainly due to the different input </w:t>
+      </w:r>
+      <w:proofErr w:type="spellStart"/>
+      <w:r>
+        <w:rPr>
+          <w:rFonts w:ascii="Times New Roman" w:hAnsi="Times New Roman" w:cs="Times New Roman"/>
+        </w:rPr>
+        <w:t>i.e</w:t>
+      </w:r>
+      <w:proofErr w:type="spellEnd"/>
+      <w:r>
+        <w:rPr>
+          <w:rFonts w:ascii="Times New Roman" w:hAnsi="Times New Roman" w:cs="Times New Roman"/>
+        </w:rPr>
+        <w:t>, Existence matrix which only has 1’s and 0’s in its data.</w:t>
       </w:r>
     </w:p>
     <w:p>
@@ -1507,7 +1643,21 @@
           <w:rFonts w:ascii="Times New Roman" w:hAnsi="Times New Roman" w:cs="Times New Roman"/>
         </w:rPr>
         <w:tab/>
-        <w:t>Cluster assignment with SSE was quicker than all other metrics, moreover, it mainly depends on the selection of the initial k centroids. If the centroids are selected far apart from each other then, the algorithms forms clusters in minimum number of steps and vice versa. All the analysis has been done and data has been visualized using tkinter library in Python.</w:t>
+        <w:t xml:space="preserve">Cluster assignment with SSE was quicker than all other metrics, moreover, it mainly depends on the selection of the initial k centroids. If the centroids are selected far apart from each other then, the algorithms forms clusters in minimum number of steps and vice versa. All the analysis has been done and data has been visualized using </w:t>
+      </w:r>
+      <w:proofErr w:type="spellStart"/>
+      <w:r>
+        <w:rPr>
+          <w:rFonts w:ascii="Times New Roman" w:hAnsi="Times New Roman" w:cs="Times New Roman"/>
+        </w:rPr>
+        <w:t>tkinter</w:t>
+      </w:r>
+      <w:proofErr w:type="spellEnd"/>
+      <w:r>
+        <w:rPr>
+          <w:rFonts w:ascii="Times New Roman" w:hAnsi="Times New Roman" w:cs="Times New Roman"/>
+        </w:rPr>
+        <w:t xml:space="preserve"> library in Python.</w:t>
       </w:r>
     </w:p>
     <w:p>
@@ -1559,8 +1709,19 @@
           <w:i/>
           <w:u w:val="single"/>
         </w:rPr>
-        <w:t>Cluster Formation using Classic Kmeans</w:t>
-      </w:r>
+        <w:t xml:space="preserve">Cluster Formation using Classic </w:t>
+      </w:r>
+      <w:proofErr w:type="spellStart"/>
+      <w:r>
+        <w:rPr>
+          <w:rFonts w:ascii="Times New Roman" w:hAnsi="Times New Roman" w:cs="Times New Roman"/>
+          <w:b/>
+          <w:i/>
+          <w:u w:val="single"/>
+        </w:rPr>
+        <w:t>Kmeans</w:t>
+      </w:r>
+      <w:proofErr w:type="spellEnd"/>
       <w:r>
         <w:rPr>
           <w:rFonts w:ascii="Times New Roman" w:hAnsi="Times New Roman" w:cs="Times New Roman"/>
@@ -1609,7 +1770,7 @@
                     </pic:cNvPicPr>
                   </pic:nvPicPr>
                   <pic:blipFill>
-                    <a:blip r:embed="rId10" cstate="print">
+                    <a:blip r:embed="rId9" cstate="print">
                       <a:extLst>
                         <a:ext uri="{28A0092B-C50C-407E-A947-70E740481C1C}">
                           <a14:useLocalDpi xmlns:a14="http://schemas.microsoft.com/office/drawing/2010/main" val="0"/>
@@ -1666,7 +1827,7 @@
                     </pic:cNvPicPr>
                   </pic:nvPicPr>
                   <pic:blipFill>
-                    <a:blip r:embed="rId11" cstate="print">
+                    <a:blip r:embed="rId10" cstate="print">
                       <a:extLst>
                         <a:ext uri="{28A0092B-C50C-407E-A947-70E740481C1C}">
                           <a14:useLocalDpi xmlns:a14="http://schemas.microsoft.com/office/drawing/2010/main" val="0"/>
@@ -1723,7 +1884,7 @@
                     </pic:cNvPicPr>
                   </pic:nvPicPr>
                   <pic:blipFill>
-                    <a:blip r:embed="rId12" cstate="print">
+                    <a:blip r:embed="rId11" cstate="print">
                       <a:extLst>
                         <a:ext uri="{28A0092B-C50C-407E-A947-70E740481C1C}">
                           <a14:useLocalDpi xmlns:a14="http://schemas.microsoft.com/office/drawing/2010/main" val="0"/>
@@ -1790,7 +1951,7 @@
                     </pic:cNvPicPr>
                   </pic:nvPicPr>
                   <pic:blipFill>
-                    <a:blip r:embed="rId13" cstate="print">
+                    <a:blip r:embed="rId12" cstate="print">
                       <a:extLst>
                         <a:ext uri="{28A0092B-C50C-407E-A947-70E740481C1C}">
                           <a14:useLocalDpi xmlns:a14="http://schemas.microsoft.com/office/drawing/2010/main" val="0"/>
@@ -1847,7 +2008,7 @@
                     </pic:cNvPicPr>
                   </pic:nvPicPr>
                   <pic:blipFill>
-                    <a:blip r:embed="rId14" cstate="print">
+                    <a:blip r:embed="rId13" cstate="print">
                       <a:extLst>
                         <a:ext uri="{28A0092B-C50C-407E-A947-70E740481C1C}">
                           <a14:useLocalDpi xmlns:a14="http://schemas.microsoft.com/office/drawing/2010/main" val="0"/>
@@ -1904,7 +2065,7 @@
                     </pic:cNvPicPr>
                   </pic:nvPicPr>
                   <pic:blipFill>
-                    <a:blip r:embed="rId15" cstate="print">
+                    <a:blip r:embed="rId14" cstate="print">
                       <a:extLst>
                         <a:ext uri="{28A0092B-C50C-407E-A947-70E740481C1C}">
                           <a14:useLocalDpi xmlns:a14="http://schemas.microsoft.com/office/drawing/2010/main" val="0"/>
@@ -1997,7 +2158,7 @@
                     </pic:cNvPicPr>
                   </pic:nvPicPr>
                   <pic:blipFill>
-                    <a:blip r:embed="rId16" cstate="print">
+                    <a:blip r:embed="rId15" cstate="print">
                       <a:extLst>
                         <a:ext uri="{28A0092B-C50C-407E-A947-70E740481C1C}">
                           <a14:useLocalDpi xmlns:a14="http://schemas.microsoft.com/office/drawing/2010/main" val="0"/>
@@ -2054,7 +2215,7 @@
                     </pic:cNvPicPr>
                   </pic:nvPicPr>
                   <pic:blipFill>
-                    <a:blip r:embed="rId17" cstate="print">
+                    <a:blip r:embed="rId16" cstate="print">
                       <a:extLst>
                         <a:ext uri="{28A0092B-C50C-407E-A947-70E740481C1C}">
                           <a14:useLocalDpi xmlns:a14="http://schemas.microsoft.com/office/drawing/2010/main" val="0"/>
@@ -2111,7 +2272,7 @@
                     </pic:cNvPicPr>
                   </pic:nvPicPr>
                   <pic:blipFill>
-                    <a:blip r:embed="rId18" cstate="print">
+                    <a:blip r:embed="rId17" cstate="print">
                       <a:extLst>
                         <a:ext uri="{28A0092B-C50C-407E-A947-70E740481C1C}">
                           <a14:useLocalDpi xmlns:a14="http://schemas.microsoft.com/office/drawing/2010/main" val="0"/>
@@ -2204,7 +2365,7 @@
                     </pic:cNvPicPr>
                   </pic:nvPicPr>
                   <pic:blipFill>
-                    <a:blip r:embed="rId19" cstate="print">
+                    <a:blip r:embed="rId18" cstate="print">
                       <a:extLst>
                         <a:ext uri="{28A0092B-C50C-407E-A947-70E740481C1C}">
                           <a14:useLocalDpi xmlns:a14="http://schemas.microsoft.com/office/drawing/2010/main" val="0"/>
@@ -2261,7 +2422,7 @@
                     </pic:cNvPicPr>
                   </pic:nvPicPr>
                   <pic:blipFill>
-                    <a:blip r:embed="rId20" cstate="print">
+                    <a:blip r:embed="rId19" cstate="print">
                       <a:extLst>
                         <a:ext uri="{28A0092B-C50C-407E-A947-70E740481C1C}">
                           <a14:useLocalDpi xmlns:a14="http://schemas.microsoft.com/office/drawing/2010/main" val="0"/>
@@ -2318,7 +2479,7 @@
                     </pic:cNvPicPr>
                   </pic:nvPicPr>
                   <pic:blipFill>
-                    <a:blip r:embed="rId21" cstate="print">
+                    <a:blip r:embed="rId20" cstate="print">
                       <a:extLst>
                         <a:ext uri="{28A0092B-C50C-407E-A947-70E740481C1C}">
                           <a14:useLocalDpi xmlns:a14="http://schemas.microsoft.com/office/drawing/2010/main" val="0"/>
@@ -2375,7 +2536,7 @@
                     </pic:cNvPicPr>
                   </pic:nvPicPr>
                   <pic:blipFill>
-                    <a:blip r:embed="rId22" cstate="print">
+                    <a:blip r:embed="rId21" cstate="print">
                       <a:extLst>
                         <a:ext uri="{28A0092B-C50C-407E-A947-70E740481C1C}">
                           <a14:useLocalDpi xmlns:a14="http://schemas.microsoft.com/office/drawing/2010/main" val="0"/>
@@ -2464,7 +2625,7 @@
                     </pic:cNvPicPr>
                   </pic:nvPicPr>
                   <pic:blipFill>
-                    <a:blip r:embed="rId23" cstate="print">
+                    <a:blip r:embed="rId22" cstate="print">
                       <a:extLst>
                         <a:ext uri="{28A0092B-C50C-407E-A947-70E740481C1C}">
                           <a14:useLocalDpi xmlns:a14="http://schemas.microsoft.com/office/drawing/2010/main" val="0"/>
@@ -2521,7 +2682,7 @@
                     </pic:cNvPicPr>
                   </pic:nvPicPr>
                   <pic:blipFill>
-                    <a:blip r:embed="rId24" cstate="print">
+                    <a:blip r:embed="rId23" cstate="print">
                       <a:extLst>
                         <a:ext uri="{28A0092B-C50C-407E-A947-70E740481C1C}">
                           <a14:useLocalDpi xmlns:a14="http://schemas.microsoft.com/office/drawing/2010/main" val="0"/>
@@ -2578,7 +2739,7 @@
                     </pic:cNvPicPr>
                   </pic:nvPicPr>
                   <pic:blipFill>
-                    <a:blip r:embed="rId25" cstate="print">
+                    <a:blip r:embed="rId24" cstate="print">
                       <a:extLst>
                         <a:ext uri="{28A0092B-C50C-407E-A947-70E740481C1C}">
                           <a14:useLocalDpi xmlns:a14="http://schemas.microsoft.com/office/drawing/2010/main" val="0"/>
@@ -2646,7 +2807,7 @@
                     </pic:cNvPicPr>
                   </pic:nvPicPr>
                   <pic:blipFill>
-                    <a:blip r:embed="rId26" cstate="print">
+                    <a:blip r:embed="rId25" cstate="print">
                       <a:extLst>
                         <a:ext uri="{28A0092B-C50C-407E-A947-70E740481C1C}">
                           <a14:useLocalDpi xmlns:a14="http://schemas.microsoft.com/office/drawing/2010/main" val="0"/>
@@ -2703,7 +2864,7 @@
                     </pic:cNvPicPr>
                   </pic:nvPicPr>
                   <pic:blipFill>
-                    <a:blip r:embed="rId27" cstate="print">
+                    <a:blip r:embed="rId26" cstate="print">
                       <a:extLst>
                         <a:ext uri="{28A0092B-C50C-407E-A947-70E740481C1C}">
                           <a14:useLocalDpi xmlns:a14="http://schemas.microsoft.com/office/drawing/2010/main" val="0"/>
@@ -2760,7 +2921,7 @@
                     </pic:cNvPicPr>
                   </pic:nvPicPr>
                   <pic:blipFill>
-                    <a:blip r:embed="rId28" cstate="print">
+                    <a:blip r:embed="rId27" cstate="print">
                       <a:extLst>
                         <a:ext uri="{28A0092B-C50C-407E-A947-70E740481C1C}">
                           <a14:useLocalDpi xmlns:a14="http://schemas.microsoft.com/office/drawing/2010/main" val="0"/>
@@ -2828,7 +2989,7 @@
                     </pic:cNvPicPr>
                   </pic:nvPicPr>
                   <pic:blipFill>
-                    <a:blip r:embed="rId29" cstate="print">
+                    <a:blip r:embed="rId28" cstate="print">
                       <a:extLst>
                         <a:ext uri="{28A0092B-C50C-407E-A947-70E740481C1C}">
                           <a14:useLocalDpi xmlns:a14="http://schemas.microsoft.com/office/drawing/2010/main" val="0"/>
@@ -2938,7 +3099,7 @@
                     </pic:cNvPicPr>
                   </pic:nvPicPr>
                   <pic:blipFill>
-                    <a:blip r:embed="rId30" cstate="print">
+                    <a:blip r:embed="rId29" cstate="print">
                       <a:extLst>
                         <a:ext uri="{28A0092B-C50C-407E-A947-70E740481C1C}">
                           <a14:useLocalDpi xmlns:a14="http://schemas.microsoft.com/office/drawing/2010/main" val="0"/>
@@ -2996,7 +3157,7 @@
                     </pic:cNvPicPr>
                   </pic:nvPicPr>
                   <pic:blipFill>
-                    <a:blip r:embed="rId31" cstate="print">
+                    <a:blip r:embed="rId30" cstate="print">
                       <a:extLst>
                         <a:ext uri="{28A0092B-C50C-407E-A947-70E740481C1C}">
                           <a14:useLocalDpi xmlns:a14="http://schemas.microsoft.com/office/drawing/2010/main" val="0"/>
@@ -3054,7 +3215,7 @@
                     </pic:cNvPicPr>
                   </pic:nvPicPr>
                   <pic:blipFill>
-                    <a:blip r:embed="rId32" cstate="print">
+                    <a:blip r:embed="rId31" cstate="print">
                       <a:extLst>
                         <a:ext uri="{28A0092B-C50C-407E-A947-70E740481C1C}">
                           <a14:useLocalDpi xmlns:a14="http://schemas.microsoft.com/office/drawing/2010/main" val="0"/>
@@ -3124,7 +3285,7 @@
                     </pic:cNvPicPr>
                   </pic:nvPicPr>
                   <pic:blipFill>
-                    <a:blip r:embed="rId33" cstate="print">
+                    <a:blip r:embed="rId32" cstate="print">
                       <a:extLst>
                         <a:ext uri="{28A0092B-C50C-407E-A947-70E740481C1C}">
                           <a14:useLocalDpi xmlns:a14="http://schemas.microsoft.com/office/drawing/2010/main" val="0"/>
@@ -3182,7 +3343,7 @@
                     </pic:cNvPicPr>
                   </pic:nvPicPr>
                   <pic:blipFill>
-                    <a:blip r:embed="rId34" cstate="print">
+                    <a:blip r:embed="rId33" cstate="print">
                       <a:extLst>
                         <a:ext uri="{28A0092B-C50C-407E-A947-70E740481C1C}">
                           <a14:useLocalDpi xmlns:a14="http://schemas.microsoft.com/office/drawing/2010/main" val="0"/>
@@ -3284,7 +3445,7 @@
                     </pic:cNvPicPr>
                   </pic:nvPicPr>
                   <pic:blipFill>
-                    <a:blip r:embed="rId35" cstate="print">
+                    <a:blip r:embed="rId34" cstate="print">
                       <a:extLst>
                         <a:ext uri="{28A0092B-C50C-407E-A947-70E740481C1C}">
                           <a14:useLocalDpi xmlns:a14="http://schemas.microsoft.com/office/drawing/2010/main" val="0"/>
@@ -3370,14 +3531,45 @@
         <w:rPr>
           <w:rFonts w:ascii="Times New Roman" w:hAnsi="Times New Roman" w:cs="Times New Roman"/>
         </w:rPr>
-        <w:t xml:space="preserve">The data has been cleansed and proper features were extracted and their corresponding values were normalized to give accurate results. SSE gave a very fast cluster formation but in my experimentation cosine took least assignments as it selected the best initial centroids. Euclidean took many assignments to settle down to the final clusters. Jaccard had most different results mainly due to the input data which was an existence matrix rather than a frequency matrix like the earlier </w:t>
-      </w:r>
-      <w:r>
-        <w:rPr>
-          <w:rFonts w:ascii="Times New Roman" w:hAnsi="Times New Roman" w:cs="Times New Roman"/>
-        </w:rPr>
-        <w:lastRenderedPageBreak/>
-        <w:t xml:space="preserve">versions. All in all, K-means is one of the best clustering algorithm mainly because its very easy to understand with just a short algorithm. </w:t>
+        <w:t>The data has been cleansed and proper features were extracted and their corresponding values were norma</w:t>
+      </w:r>
+      <w:r>
+        <w:rPr>
+          <w:rFonts w:ascii="Times New Roman" w:hAnsi="Times New Roman" w:cs="Times New Roman"/>
+        </w:rPr>
+        <w:t>lized to give accurate results.</w:t>
+      </w:r>
+      <w:r>
+        <w:rPr>
+          <w:rFonts w:ascii="Times New Roman" w:hAnsi="Times New Roman" w:cs="Times New Roman"/>
+        </w:rPr>
+        <w:t xml:space="preserve"> </w:t>
+      </w:r>
+      <w:r>
+        <w:rPr>
+          <w:rFonts w:ascii="Times New Roman" w:hAnsi="Times New Roman" w:cs="Times New Roman"/>
+        </w:rPr>
+        <w:t xml:space="preserve">Cosine was the best due to low SSE value, formed clusters which predicted accurate results. </w:t>
+      </w:r>
+      <w:bookmarkStart w:id="0" w:name="_GoBack"/>
+      <w:bookmarkEnd w:id="0"/>
+      <w:r>
+        <w:rPr>
+          <w:rFonts w:ascii="Times New Roman" w:hAnsi="Times New Roman" w:cs="Times New Roman"/>
+        </w:rPr>
+        <w:t>Euclidean took many assignments to settle down to the final clusters. Jaccard had most different results mainly due to the input data which was an existence matrix rather than a frequency matrix like the earlier versions. All in all, K-means is one of the best clustering algorithm mainly because it</w:t>
+      </w:r>
+      <w:r>
+        <w:rPr>
+          <w:rFonts w:ascii="Times New Roman" w:hAnsi="Times New Roman" w:cs="Times New Roman"/>
+        </w:rPr>
+        <w:t>’</w:t>
+      </w:r>
+      <w:r>
+        <w:rPr>
+          <w:rFonts w:ascii="Times New Roman" w:hAnsi="Times New Roman" w:cs="Times New Roman"/>
+        </w:rPr>
+        <w:t xml:space="preserve">s very easy to understand with just a short algorithm. </w:t>
       </w:r>
     </w:p>
     <w:p>
@@ -3448,13 +3640,14 @@
         <w:tblLook w:val="04A0" w:firstRow="1" w:lastRow="0" w:firstColumn="1" w:lastColumn="0" w:noHBand="0" w:noVBand="1"/>
       </w:tblPr>
       <w:tblGrid>
-        <w:gridCol w:w="4307"/>
-        <w:gridCol w:w="4323"/>
+        <w:gridCol w:w="2969"/>
+        <w:gridCol w:w="3047"/>
+        <w:gridCol w:w="2614"/>
       </w:tblGrid>
       <w:tr>
         <w:tc>
           <w:tcPr>
-            <w:tcW w:w="4675" w:type="dxa"/>
+            <w:tcW w:w="2969" w:type="dxa"/>
           </w:tcPr>
           <w:p>
             <w:pPr>
@@ -3477,7 +3670,7 @@
         </w:tc>
         <w:tc>
           <w:tcPr>
-            <w:tcW w:w="4675" w:type="dxa"/>
+            <w:tcW w:w="3047" w:type="dxa"/>
           </w:tcPr>
           <w:p>
             <w:pPr>
@@ -3498,11 +3691,34 @@
             </w:r>
           </w:p>
         </w:tc>
+        <w:tc>
+          <w:tcPr>
+            <w:tcW w:w="2614" w:type="dxa"/>
+          </w:tcPr>
+          <w:p>
+            <w:pPr>
+              <w:pStyle w:val="ListParagraph"/>
+              <w:ind w:left="0"/>
+              <w:jc w:val="center"/>
+              <w:rPr>
+                <w:rFonts w:ascii="Times New Roman" w:hAnsi="Times New Roman" w:cs="Times New Roman"/>
+                <w:b/>
+              </w:rPr>
+            </w:pPr>
+            <w:r>
+              <w:rPr>
+                <w:rFonts w:ascii="Times New Roman" w:hAnsi="Times New Roman" w:cs="Times New Roman"/>
+                <w:b/>
+              </w:rPr>
+              <w:t>Prediction Rate (%)</w:t>
+            </w:r>
+          </w:p>
+        </w:tc>
       </w:tr>
       <w:tr>
         <w:tc>
           <w:tcPr>
-            <w:tcW w:w="4675" w:type="dxa"/>
+            <w:tcW w:w="2969" w:type="dxa"/>
           </w:tcPr>
           <w:p>
             <w:pPr>
@@ -3523,7 +3739,7 @@
         </w:tc>
         <w:tc>
           <w:tcPr>
-            <w:tcW w:w="4675" w:type="dxa"/>
+            <w:tcW w:w="3047" w:type="dxa"/>
           </w:tcPr>
           <w:p>
             <w:pPr>
@@ -3542,11 +3758,32 @@
             </w:r>
           </w:p>
         </w:tc>
+        <w:tc>
+          <w:tcPr>
+            <w:tcW w:w="2614" w:type="dxa"/>
+          </w:tcPr>
+          <w:p>
+            <w:pPr>
+              <w:pStyle w:val="ListParagraph"/>
+              <w:ind w:left="0"/>
+              <w:jc w:val="center"/>
+              <w:rPr>
+                <w:rFonts w:ascii="Times New Roman" w:hAnsi="Times New Roman" w:cs="Times New Roman"/>
+              </w:rPr>
+            </w:pPr>
+            <w:r>
+              <w:rPr>
+                <w:rFonts w:ascii="Times New Roman" w:hAnsi="Times New Roman" w:cs="Times New Roman"/>
+              </w:rPr>
+              <w:t>78</w:t>
+            </w:r>
+          </w:p>
+        </w:tc>
       </w:tr>
       <w:tr>
         <w:tc>
           <w:tcPr>
-            <w:tcW w:w="4675" w:type="dxa"/>
+            <w:tcW w:w="2969" w:type="dxa"/>
           </w:tcPr>
           <w:p>
             <w:pPr>
@@ -3567,7 +3804,7 @@
         </w:tc>
         <w:tc>
           <w:tcPr>
-            <w:tcW w:w="4675" w:type="dxa"/>
+            <w:tcW w:w="3047" w:type="dxa"/>
           </w:tcPr>
           <w:p>
             <w:pPr>
@@ -3586,11 +3823,32 @@
             </w:r>
           </w:p>
         </w:tc>
+        <w:tc>
+          <w:tcPr>
+            <w:tcW w:w="2614" w:type="dxa"/>
+          </w:tcPr>
+          <w:p>
+            <w:pPr>
+              <w:pStyle w:val="ListParagraph"/>
+              <w:ind w:left="0"/>
+              <w:jc w:val="center"/>
+              <w:rPr>
+                <w:rFonts w:ascii="Times New Roman" w:hAnsi="Times New Roman" w:cs="Times New Roman"/>
+              </w:rPr>
+            </w:pPr>
+            <w:r>
+              <w:rPr>
+                <w:rFonts w:ascii="Times New Roman" w:hAnsi="Times New Roman" w:cs="Times New Roman"/>
+              </w:rPr>
+              <w:t>56</w:t>
+            </w:r>
+          </w:p>
+        </w:tc>
       </w:tr>
       <w:tr>
         <w:tc>
           <w:tcPr>
-            <w:tcW w:w="4675" w:type="dxa"/>
+            <w:tcW w:w="2969" w:type="dxa"/>
           </w:tcPr>
           <w:p>
             <w:pPr>
@@ -3611,7 +3869,7 @@
         </w:tc>
         <w:tc>
           <w:tcPr>
-            <w:tcW w:w="4675" w:type="dxa"/>
+            <w:tcW w:w="3047" w:type="dxa"/>
           </w:tcPr>
           <w:p>
             <w:pPr>
@@ -3630,11 +3888,32 @@
             </w:r>
           </w:p>
         </w:tc>
+        <w:tc>
+          <w:tcPr>
+            <w:tcW w:w="2614" w:type="dxa"/>
+          </w:tcPr>
+          <w:p>
+            <w:pPr>
+              <w:pStyle w:val="ListParagraph"/>
+              <w:ind w:left="0"/>
+              <w:jc w:val="center"/>
+              <w:rPr>
+                <w:rFonts w:ascii="Times New Roman" w:hAnsi="Times New Roman" w:cs="Times New Roman"/>
+              </w:rPr>
+            </w:pPr>
+            <w:r>
+              <w:rPr>
+                <w:rFonts w:ascii="Times New Roman" w:hAnsi="Times New Roman" w:cs="Times New Roman"/>
+              </w:rPr>
+              <w:t>45</w:t>
+            </w:r>
+          </w:p>
+        </w:tc>
       </w:tr>
       <w:tr>
         <w:tc>
           <w:tcPr>
-            <w:tcW w:w="4675" w:type="dxa"/>
+            <w:tcW w:w="2969" w:type="dxa"/>
           </w:tcPr>
           <w:p>
             <w:pPr>
@@ -3655,7 +3934,7 @@
         </w:tc>
         <w:tc>
           <w:tcPr>
-            <w:tcW w:w="4675" w:type="dxa"/>
+            <w:tcW w:w="3047" w:type="dxa"/>
           </w:tcPr>
           <w:p>
             <w:pPr>
@@ -3674,6 +3953,27 @@
             </w:r>
           </w:p>
         </w:tc>
+        <w:tc>
+          <w:tcPr>
+            <w:tcW w:w="2614" w:type="dxa"/>
+          </w:tcPr>
+          <w:p>
+            <w:pPr>
+              <w:pStyle w:val="ListParagraph"/>
+              <w:ind w:left="0"/>
+              <w:jc w:val="center"/>
+              <w:rPr>
+                <w:rFonts w:ascii="Times New Roman" w:hAnsi="Times New Roman" w:cs="Times New Roman"/>
+              </w:rPr>
+            </w:pPr>
+            <w:r>
+              <w:rPr>
+                <w:rFonts w:ascii="Times New Roman" w:hAnsi="Times New Roman" w:cs="Times New Roman"/>
+              </w:rPr>
+              <w:t>51</w:t>
+            </w:r>
+          </w:p>
+        </w:tc>
       </w:tr>
     </w:tbl>
     <w:p>
@@ -3737,7 +4037,7 @@
                     </pic:cNvPicPr>
                   </pic:nvPicPr>
                   <pic:blipFill>
-                    <a:blip r:embed="rId36">
+                    <a:blip r:embed="rId35">
                       <a:extLst>
                         <a:ext uri="{28A0092B-C50C-407E-A947-70E740481C1C}">
                           <a14:useLocalDpi xmlns:a14="http://schemas.microsoft.com/office/drawing/2010/main" val="0"/>
@@ -3783,8 +4083,6 @@
         </w:rPr>
         <w:t>Figure: SSE Interpretation</w:t>
       </w:r>
-      <w:bookmarkStart w:id="0" w:name="_GoBack"/>
-      <w:bookmarkEnd w:id="0"/>
     </w:p>
     <w:sectPr>
       <w:pgSz w:w="12240" w:h="15840"/>

</xml_diff>